<commit_message>
Exercício 4 - Técnica de Teste - V2
</commit_message>
<xml_diff>
--- a/Exercício 4 - Técnica de Teste.docx
+++ b/Exercício 4 - Técnica de Teste.docx
@@ -845,13 +845,7 @@
               <w:rPr>
                 <w:b/>
               </w:rPr>
-              <w:t>RN</w:t>
-            </w:r>
-            <w:r>
-              <w:rPr>
-                <w:b/>
-              </w:rPr>
-              <w:t>1</w:t>
+              <w:t>RN1</w:t>
             </w:r>
           </w:p>
         </w:tc>
@@ -861,10 +855,7 @@
           </w:tcPr>
           <w:p>
             <w:r>
-              <w:t xml:space="preserve">Cadastrar </w:t>
-            </w:r>
-            <w:r>
-              <w:t>produto de R$ 99,00</w:t>
+              <w:t>Cadastrar produto de R$ 19,01</w:t>
             </w:r>
           </w:p>
         </w:tc>
@@ -904,7 +895,7 @@
           </w:tcPr>
           <w:p>
             <w:r>
-              <w:t>Cadastrar produto de R$ 100,00</w:t>
+              <w:t>Cadastrar produto de R$ 88,99</w:t>
             </w:r>
           </w:p>
         </w:tc>
@@ -914,7 +905,7 @@
           </w:tcPr>
           <w:p>
             <w:r>
-              <w:t>Inválido</w:t>
+              <w:t>Válido</w:t>
             </w:r>
           </w:p>
         </w:tc>
@@ -935,6 +926,98 @@
                 <w:b/>
               </w:rPr>
               <w:lastRenderedPageBreak/>
+              <w:t>RN</w:t>
+            </w:r>
+            <w:r>
+              <w:rPr>
+                <w:b/>
+              </w:rPr>
+              <w:t>1</w:t>
+            </w:r>
+          </w:p>
+        </w:tc>
+        <w:tc>
+          <w:tcPr>
+            <w:tcW w:w="4391" w:type="dxa"/>
+          </w:tcPr>
+          <w:p>
+            <w:r>
+              <w:t xml:space="preserve">Cadastrar </w:t>
+            </w:r>
+            <w:r>
+              <w:t>produto de R$ 99,00</w:t>
+            </w:r>
+          </w:p>
+        </w:tc>
+        <w:tc>
+          <w:tcPr>
+            <w:tcW w:w="2832" w:type="dxa"/>
+          </w:tcPr>
+          <w:p>
+            <w:r>
+              <w:t>Válido</w:t>
+            </w:r>
+          </w:p>
+        </w:tc>
+      </w:tr>
+      <w:tr>
+        <w:tc>
+          <w:tcPr>
+            <w:tcW w:w="1271" w:type="dxa"/>
+          </w:tcPr>
+          <w:p>
+            <w:pPr>
+              <w:rPr>
+                <w:b/>
+              </w:rPr>
+            </w:pPr>
+            <w:r>
+              <w:rPr>
+                <w:b/>
+              </w:rPr>
+              <w:t>RN1</w:t>
+            </w:r>
+          </w:p>
+        </w:tc>
+        <w:tc>
+          <w:tcPr>
+            <w:tcW w:w="4391" w:type="dxa"/>
+          </w:tcPr>
+          <w:p>
+            <w:r>
+              <w:t xml:space="preserve">Cadastrar produto de R$ </w:t>
+            </w:r>
+            <w:r>
+              <w:t>99,01</w:t>
+            </w:r>
+          </w:p>
+        </w:tc>
+        <w:tc>
+          <w:tcPr>
+            <w:tcW w:w="2832" w:type="dxa"/>
+          </w:tcPr>
+          <w:p>
+            <w:r>
+              <w:t>Inválido</w:t>
+            </w:r>
+          </w:p>
+        </w:tc>
+      </w:tr>
+      <w:tr>
+        <w:tc>
+          <w:tcPr>
+            <w:tcW w:w="1271" w:type="dxa"/>
+          </w:tcPr>
+          <w:p>
+            <w:pPr>
+              <w:rPr>
+                <w:b/>
+              </w:rPr>
+            </w:pPr>
+            <w:r>
+              <w:rPr>
+                <w:b/>
+              </w:rPr>
               <w:t>RN3</w:t>
             </w:r>
           </w:p>
@@ -1598,9 +1681,9 @@
           <w:noProof/>
         </w:rPr>
         <w:drawing>
-          <wp:inline distT="0" distB="0" distL="0" distR="0" wp14:anchorId="488E8584" wp14:editId="3F6A7BD6">
-            <wp:extent cx="4376057" cy="2409816"/>
-            <wp:effectExtent l="0" t="0" r="5715" b="0"/>
+          <wp:inline distT="0" distB="0" distL="0" distR="0" wp14:anchorId="33EED388" wp14:editId="6509C676">
+            <wp:extent cx="5400040" cy="2924810"/>
+            <wp:effectExtent l="0" t="0" r="0" b="8890"/>
             <wp:docPr id="1" name="Imagem 1"/>
             <wp:cNvGraphicFramePr>
               <a:graphicFrameLocks xmlns:a="http://schemas.openxmlformats.org/drawingml/2006/main" noChangeAspect="1"/>
@@ -1621,7 +1704,7 @@
                   <pic:spPr>
                     <a:xfrm>
                       <a:off x="0" y="0"/>
-                      <a:ext cx="4415571" cy="2431576"/>
+                      <a:ext cx="5400040" cy="2924810"/>
                     </a:xfrm>
                     <a:prstGeom prst="rect">
                       <a:avLst/>
@@ -1633,6 +1716,8 @@
           </wp:inline>
         </w:drawing>
       </w:r>
+      <w:bookmarkStart w:id="0" w:name="_GoBack"/>
+      <w:bookmarkEnd w:id="0"/>
     </w:p>
     <w:p>
       <w:pPr>
@@ -1652,6 +1737,7 @@
         <w:rPr>
           <w:b/>
         </w:rPr>
+        <w:lastRenderedPageBreak/>
         <w:t>Cenários:</w:t>
       </w:r>
     </w:p>
@@ -1676,11 +1762,8 @@
         </w:numPr>
       </w:pPr>
       <w:r>
-        <w:lastRenderedPageBreak/>
         <w:t>Inserir no sistema novo produto, com 101 itens no valor total de R$ 150,00, rejeitar o cadastro.</w:t>
       </w:r>
-      <w:bookmarkStart w:id="0" w:name="_GoBack"/>
-      <w:bookmarkEnd w:id="0"/>
     </w:p>
     <w:p>
       <w:pPr>

</xml_diff>